<commit_message>
the project ended still some edits + تالله عظمة ^_^
</commit_message>
<xml_diff>
--- a/word/hematology latest.docx
+++ b/word/hematology latest.docx
@@ -704,9 +704,10 @@
             <w:pPr>
               <w:jc w:val="center"/>
               <w:rPr>
-                <w:rFonts w:ascii="Tahoma" w:hAnsi="Tahoma" w:cs="Tahoma"/>
-                <w:b/>
-                <w:bCs/>
+                <w:rFonts w:ascii="Tahoma" w:hAnsi="Tahoma" w:cs="Tahoma" w:hint="cs"/>
+                <w:b/>
+                <w:bCs/>
+                <w:lang w:bidi="ar-IQ"/>
               </w:rPr>
             </w:pPr>
             <w:r>
@@ -722,16 +723,7 @@
             <w:pPr>
               <w:jc w:val="center"/>
               <w:rPr>
-                <w:b/>
-                <w:bCs/>
-                <w:lang w:bidi="ar-IQ"/>
-              </w:rPr>
-            </w:pPr>
-          </w:p>
-          <w:p>
-            <w:pPr>
-              <w:jc w:val="center"/>
-              <w:rPr>
+                <w:rFonts w:hint="cs"/>
                 <w:b/>
                 <w:bCs/>
                 <w:rtl/>
@@ -924,9 +916,11 @@
             <w:pPr>
               <w:jc w:val="right"/>
               <w:rPr>
-                <w:rFonts w:ascii="Tahoma" w:hAnsi="Tahoma" w:cs="Tahoma"/>
-                <w:b/>
-                <w:bCs/>
+                <w:rFonts w:ascii="Tahoma" w:hAnsi="Tahoma" w:cs="Tahoma" w:hint="cs"/>
+                <w:b/>
+                <w:bCs/>
+                <w:rtl/>
+                <w:lang w:bidi="ar-IQ"/>
               </w:rPr>
             </w:pPr>
             <w:proofErr w:type="spellStart"/>
@@ -952,19 +946,11 @@
             <w:pPr>
               <w:jc w:val="right"/>
               <w:rPr>
-                <w:b/>
-                <w:bCs/>
-                <w:lang w:bidi="ar-IQ"/>
-              </w:rPr>
-            </w:pPr>
-          </w:p>
-          <w:p>
-            <w:pPr>
-              <w:jc w:val="right"/>
-              <w:rPr>
-                <w:rFonts w:ascii="Tahoma" w:hAnsi="Tahoma" w:cs="Tahoma"/>
-                <w:b/>
-                <w:bCs/>
+                <w:rFonts w:ascii="Tahoma" w:hAnsi="Tahoma" w:cs="Tahoma" w:hint="cs"/>
+                <w:b/>
+                <w:bCs/>
+                <w:rtl/>
+                <w:lang w:bidi="ar-IQ"/>
               </w:rPr>
             </w:pPr>
             <w:r>
@@ -980,21 +966,11 @@
             <w:pPr>
               <w:jc w:val="right"/>
               <w:rPr>
-                <w:rFonts w:ascii="Tahoma" w:hAnsi="Tahoma" w:cs="Tahoma"/>
-                <w:b/>
-                <w:bCs/>
-                <w:rtl/>
-                <w:lang w:bidi="ar-IQ"/>
-              </w:rPr>
-            </w:pPr>
-          </w:p>
-          <w:p>
-            <w:pPr>
-              <w:jc w:val="right"/>
-              <w:rPr>
-                <w:rFonts w:ascii="Tahoma" w:hAnsi="Tahoma" w:cs="Tahoma"/>
-                <w:b/>
-                <w:bCs/>
+                <w:rFonts w:ascii="Tahoma" w:hAnsi="Tahoma" w:cs="Tahoma" w:hint="cs"/>
+                <w:b/>
+                <w:bCs/>
+                <w:rtl/>
+                <w:lang w:bidi="ar-IQ"/>
               </w:rPr>
             </w:pPr>
             <w:r>
@@ -1010,22 +986,39 @@
             <w:pPr>
               <w:jc w:val="right"/>
               <w:rPr>
-                <w:rFonts w:ascii="Tahoma" w:hAnsi="Tahoma" w:cs="Tahoma"/>
-                <w:b/>
-                <w:bCs/>
-                <w:lang w:bidi="ar-IQ"/>
-              </w:rPr>
-            </w:pPr>
-          </w:p>
-          <w:p>
-            <w:pPr>
-              <w:jc w:val="right"/>
-              <w:rPr>
-                <w:rFonts w:ascii="Tahoma" w:hAnsi="Tahoma" w:cs="Tahoma"/>
-                <w:b/>
-                <w:bCs/>
-              </w:rPr>
-            </w:pPr>
+                <w:rFonts w:ascii="Tahoma" w:hAnsi="Tahoma" w:cs="Tahoma" w:hint="cs"/>
+                <w:b/>
+                <w:bCs/>
+                <w:rtl/>
+                <w:lang w:bidi="ar-IQ"/>
+              </w:rPr>
+            </w:pPr>
+            <w:r>
+              <w:rPr>
+                <w:rFonts w:ascii="Tahoma" w:hAnsi="Tahoma" w:cs="Tahoma"/>
+                <w:b/>
+                <w:bCs/>
+              </w:rPr>
+              <w:t>HBS Ag                                :</w:t>
+            </w:r>
+          </w:p>
+          <w:p>
+            <w:pPr>
+              <w:jc w:val="right"/>
+              <w:rPr>
+                <w:rFonts w:ascii="Tahoma" w:hAnsi="Tahoma" w:cs="Tahoma"/>
+                <w:b/>
+                <w:bCs/>
+              </w:rPr>
+            </w:pPr>
+            <w:r>
+              <w:rPr>
+                <w:rFonts w:ascii="Tahoma" w:hAnsi="Tahoma" w:cs="Tahoma"/>
+                <w:b/>
+                <w:bCs/>
+              </w:rPr>
+              <w:t xml:space="preserve">HCV </w:t>
+            </w:r>
             <w:proofErr w:type="spellStart"/>
             <w:r>
               <w:rPr>
@@ -1033,6 +1026,55 @@
                 <w:b/>
                 <w:bCs/>
               </w:rPr>
+              <w:t>Ab</w:t>
+            </w:r>
+            <w:proofErr w:type="spellEnd"/>
+            <w:r>
+              <w:rPr>
+                <w:rFonts w:ascii="Tahoma" w:hAnsi="Tahoma" w:cs="Tahoma"/>
+                <w:b/>
+                <w:bCs/>
+              </w:rPr>
+              <w:t xml:space="preserve">                                :</w:t>
+            </w:r>
+          </w:p>
+          <w:p>
+            <w:pPr>
+              <w:jc w:val="right"/>
+              <w:rPr>
+                <w:rFonts w:ascii="Tahoma" w:hAnsi="Tahoma" w:cs="Tahoma" w:hint="cs"/>
+                <w:b/>
+                <w:bCs/>
+                <w:rtl/>
+                <w:lang w:bidi="ar-IQ"/>
+              </w:rPr>
+            </w:pPr>
+            <w:r>
+              <w:rPr>
+                <w:rFonts w:ascii="Tahoma" w:hAnsi="Tahoma" w:cs="Tahoma"/>
+                <w:b/>
+                <w:bCs/>
+              </w:rPr>
+              <w:t>HIV                                      :</w:t>
+            </w:r>
+          </w:p>
+          <w:p>
+            <w:pPr>
+              <w:jc w:val="right"/>
+              <w:rPr>
+                <w:rFonts w:ascii="Tahoma" w:hAnsi="Tahoma" w:cs="Tahoma" w:hint="cs"/>
+                <w:b/>
+                <w:bCs/>
+                <w:lang w:bidi="ar-IQ"/>
+              </w:rPr>
+            </w:pPr>
+            <w:proofErr w:type="spellStart"/>
+            <w:r>
+              <w:rPr>
+                <w:rFonts w:ascii="Tahoma" w:hAnsi="Tahoma" w:cs="Tahoma"/>
+                <w:b/>
+                <w:bCs/>
+              </w:rPr>
               <w:t>R.B.Sugar</w:t>
             </w:r>
             <w:proofErr w:type="spellEnd"/>
@@ -1074,6 +1116,52 @@
                 <w:b/>
                 <w:bCs/>
               </w:rPr>
+              <w:t xml:space="preserve"> :</w:t>
+            </w:r>
+          </w:p>
+          <w:p>
+            <w:pPr>
+              <w:jc w:val="right"/>
+              <w:rPr>
+                <w:rFonts w:ascii="Tahoma" w:hAnsi="Tahoma" w:cs="Tahoma" w:hint="cs"/>
+                <w:b/>
+                <w:bCs/>
+                <w:rtl/>
+                <w:lang w:bidi="ar-IQ"/>
+              </w:rPr>
+            </w:pPr>
+            <w:proofErr w:type="spellStart"/>
+            <w:r>
+              <w:rPr>
+                <w:rFonts w:ascii="Tahoma" w:hAnsi="Tahoma" w:cs="Tahoma"/>
+                <w:b/>
+                <w:bCs/>
+              </w:rPr>
+              <w:t>R.B.Sugar</w:t>
+            </w:r>
+            <w:proofErr w:type="spellEnd"/>
+            <w:r>
+              <w:rPr>
+                <w:rFonts w:ascii="Tahoma" w:hAnsi="Tahoma" w:cs="Tahoma"/>
+                <w:b/>
+                <w:bCs/>
+              </w:rPr>
+              <w:t xml:space="preserve">      </w:t>
+            </w:r>
+            <w:r>
+              <w:rPr>
+                <w:rFonts w:ascii="Tahoma" w:hAnsi="Tahoma" w:cs="Tahoma"/>
+                <w:b/>
+                <w:bCs/>
+              </w:rPr>
+              <w:t xml:space="preserve">                  </w:t>
+            </w:r>
+            <w:r>
+              <w:rPr>
+                <w:rFonts w:ascii="Tahoma" w:hAnsi="Tahoma" w:cs="Tahoma"/>
+                <w:b/>
+                <w:bCs/>
+              </w:rPr>
               <w:t xml:space="preserve"> </w:t>
             </w:r>
             <w:r>
@@ -1082,19 +1170,24 @@
                 <w:b/>
                 <w:bCs/>
               </w:rPr>
+              <w:t xml:space="preserve"> </w:t>
+            </w:r>
+            <w:r>
+              <w:rPr>
+                <w:rFonts w:ascii="Tahoma" w:hAnsi="Tahoma" w:cs="Tahoma"/>
+                <w:b/>
+                <w:bCs/>
+              </w:rPr>
+              <w:t xml:space="preserve"> </w:t>
+            </w:r>
+            <w:r>
+              <w:rPr>
+                <w:rFonts w:ascii="Tahoma" w:hAnsi="Tahoma" w:cs="Tahoma"/>
+                <w:b/>
+                <w:bCs/>
+              </w:rPr>
               <w:t>:</w:t>
             </w:r>
-          </w:p>
-          <w:p>
-            <w:pPr>
-              <w:jc w:val="right"/>
-              <w:rPr>
-                <w:rFonts w:ascii="Tahoma" w:hAnsi="Tahoma" w:cs="Tahoma"/>
-                <w:b/>
-                <w:bCs/>
-                <w:lang w:bidi="ar-IQ"/>
-              </w:rPr>
-            </w:pPr>
           </w:p>
           <w:p>
             <w:pPr>
@@ -1245,7 +1338,7 @@
             <w:pPr>
               <w:jc w:val="right"/>
               <w:rPr>
-                <w:rFonts w:ascii="Tahoma" w:hAnsi="Tahoma" w:cs="Tahoma"/>
+                <w:rFonts w:ascii="Tahoma" w:hAnsi="Tahoma" w:cs="Tahoma" w:hint="cs"/>
                 <w:b/>
                 <w:bCs/>
                 <w:lang w:bidi="ar-IQ"/>

</xml_diff>